<commit_message>
Added example project for Kinetis (cw10\onoff_kl25) - onoff controller.
</commit_message>
<xml_diff>
--- a/doc/moduly_pro_rizeni_procesu.docx
+++ b/doc/moduly_pro_rizeni_procesu.docx
@@ -438,571 +438,783 @@
         <w:t>V nastavení kompilátoru přidá cestu k include souborům knihovny UCP tj. [umisteni_ucp]\support\s08</w:t>
       </w:r>
       <w:r>
-        <w:t xml:space="preserve"> popř. </w:t>
-      </w:r>
-      <w:r>
-        <w:t>[umisteni_ucp]\</w:t>
-      </w:r>
-      <w:r>
-        <w:t>support\kinetis.</w:t>
+        <w:t xml:space="preserve"> popř. [umisteni_ucp]\support\kinetis.</w:t>
+      </w:r>
+    </w:p>
+    <w:p>
+      <w:r>
+        <w:t>V případě, že pro realizaci akčního zásahu je použito PWM, nabízí knihovna podporu pro jednoduché softwarové PWM</w:t>
+      </w:r>
+      <w:r>
+        <w:t xml:space="preserve">. Uživatelská aplikace v tom případě musí zajistit volání funkce </w:t>
+      </w:r>
+      <w:r>
+        <w:t>ucp_pwm_tick</w:t>
+      </w:r>
+      <w:r>
+        <w:t xml:space="preserve">() a to s takovou periodou, aby 100 volání </w:t>
+      </w:r>
+      <w:r>
+        <w:t>ucp_pwm_tick</w:t>
+      </w:r>
+      <w:r>
+        <w:t xml:space="preserve">() odpovídalo periodě PWM. Např. pokud požadujeme periodu PWM 1 s, pak je nutno volat </w:t>
+      </w:r>
+      <w:r>
+        <w:t>ucp_pwm_tick</w:t>
+      </w:r>
+      <w:r>
+        <w:t>() každých 10 ms.</w:t>
+      </w:r>
+    </w:p>
+    <w:p/>
+    <w:p>
+      <w:pPr>
+        <w:pStyle w:val="Nadpis2"/>
+      </w:pPr>
+      <w:r>
+        <w:lastRenderedPageBreak/>
+        <w:t>Příklad</w:t>
+      </w:r>
+    </w:p>
+    <w:p>
+      <w:r>
+        <w:t xml:space="preserve">Příklad funkce main s pravidelným volání ucp_app_on_sample() a také </w:t>
+      </w:r>
+      <w:r>
+        <w:t>ucp_pwm_tick</w:t>
+      </w:r>
+      <w:r>
+        <w:t>():</w:t>
+      </w:r>
+    </w:p>
+    <w:p>
+      <w:pPr>
+        <w:pStyle w:val="Code"/>
+      </w:pPr>
+      <w:r>
+        <w:t>#include &lt;hidef.h&gt; /* for EnableInterrupts macro */</w:t>
+      </w:r>
+    </w:p>
+    <w:p>
+      <w:pPr>
+        <w:pStyle w:val="Code"/>
+      </w:pPr>
+      <w:r>
+        <w:t>#include "derivative.h" /* include peripheral declarations */</w:t>
+      </w:r>
+    </w:p>
+    <w:p>
+      <w:pPr>
+        <w:pStyle w:val="Code"/>
+      </w:pPr>
+      <w:r>
+        <w:t>#include "ucp_app.h"</w:t>
+      </w:r>
+    </w:p>
+    <w:p>
+      <w:r>
+        <w:t>#include "ucp_swpwm.h"</w:t>
+      </w:r>
+    </w:p>
+    <w:p>
+      <w:pPr>
+        <w:pStyle w:val="Code"/>
+      </w:pPr>
+      <w:r>
+        <w:t>interrupt void timer_int(void);    // prototyp funkce pro obslouzeni preruseni</w:t>
+      </w:r>
+    </w:p>
+    <w:p>
+      <w:pPr>
+        <w:pStyle w:val="Code"/>
+      </w:pPr>
+      <w:r>
+        <w:t>// definujeme globalni promennou jako ukazatel na funkci a to na dane misto pameti</w:t>
+      </w:r>
+    </w:p>
+    <w:p>
+      <w:pPr>
+        <w:pStyle w:val="Code"/>
+      </w:pPr>
+      <w:r>
+        <w:t>// (na adresuvektoru preruseni) a do teto promenne nastavime adresu nasi funkce timer_int</w:t>
+      </w:r>
+    </w:p>
+    <w:p>
+      <w:pPr>
+        <w:pStyle w:val="Code"/>
+      </w:pPr>
+      <w:r>
+        <w:t>void (*const obsluha)(void) @0xFFEE = timer_int;</w:t>
+      </w:r>
+    </w:p>
+    <w:p>
+      <w:pPr>
+        <w:pStyle w:val="Code"/>
+      </w:pPr>
+    </w:p>
+    <w:p>
+      <w:pPr>
+        <w:pStyle w:val="Code"/>
+      </w:pPr>
+      <w:r>
+        <w:t>/* Kolik volani obsluhy preruseni casovace odpovida 1 periode vzorkovani.</w:t>
+      </w:r>
+    </w:p>
+    <w:p>
+      <w:pPr>
+        <w:pStyle w:val="Code"/>
+      </w:pPr>
+      <w:r>
+        <w:t>Zde perioda TOF je 20 ms, perioda vzorkovani je 2 s */</w:t>
+      </w:r>
+    </w:p>
+    <w:p>
+      <w:pPr>
+        <w:pStyle w:val="Code"/>
+      </w:pPr>
+      <w:r>
+        <w:t>#define     TICKS_IN_TV     (100)</w:t>
+      </w:r>
+    </w:p>
+    <w:p>
+      <w:pPr>
+        <w:pStyle w:val="Code"/>
+      </w:pPr>
+    </w:p>
+    <w:p>
+      <w:pPr>
+        <w:pStyle w:val="Code"/>
+      </w:pPr>
+      <w:r>
+        <w:t>uint8_t counter;</w:t>
+      </w:r>
+    </w:p>
+    <w:p>
+      <w:pPr>
+        <w:pStyle w:val="Code"/>
+      </w:pPr>
+      <w:r>
+        <w:t>volatile uint8_t status;</w:t>
+      </w:r>
+    </w:p>
+    <w:p>
+      <w:pPr>
+        <w:pStyle w:val="Code"/>
+      </w:pPr>
+    </w:p>
+    <w:p>
+      <w:pPr>
+        <w:pStyle w:val="Code"/>
+      </w:pPr>
+      <w:r>
+        <w:t>void main(void) {</w:t>
+      </w:r>
+    </w:p>
+    <w:p>
+      <w:pPr>
+        <w:pStyle w:val="Code"/>
+      </w:pPr>
+      <w:r>
+        <w:t xml:space="preserve">  </w:t>
+      </w:r>
+    </w:p>
+    <w:p>
+      <w:pPr>
+        <w:pStyle w:val="Code"/>
+      </w:pPr>
+      <w:r>
+        <w:t xml:space="preserve">  // Nastavit casovac pro generovani preruseni kazdych 20 ms</w:t>
+      </w:r>
+    </w:p>
+    <w:p>
+      <w:pPr>
+        <w:pStyle w:val="Code"/>
+      </w:pPr>
+      <w:r>
+        <w:t xml:space="preserve">  // Pri kazdem preruseni zavolame ucp_pwm_tick(). (perioda PWM = 2 s)</w:t>
+      </w:r>
+    </w:p>
+    <w:p>
+      <w:pPr>
+        <w:pStyle w:val="Code"/>
+      </w:pPr>
+      <w:r>
+        <w:t xml:space="preserve">  // Z obsluhy preruseni take budeme volat ucp_app_on_sample() (perioda vzorkovani).</w:t>
+      </w:r>
+    </w:p>
+    <w:p>
+      <w:pPr>
+        <w:pStyle w:val="Code"/>
+      </w:pPr>
+      <w:r>
+        <w:t xml:space="preserve">  TPM1SC = 0x4F;        </w:t>
+      </w:r>
+      <w:r>
+        <w:tab/>
+        <w:t xml:space="preserve">// source fbus (20 MHz), delicka 128  </w:t>
+      </w:r>
+    </w:p>
+    <w:p>
+      <w:pPr>
+        <w:pStyle w:val="Code"/>
+      </w:pPr>
+      <w:r>
+        <w:t xml:space="preserve">  TPM1MOD = 3125;  </w:t>
+      </w:r>
+      <w:r>
+        <w:tab/>
+      </w:r>
+      <w:r>
+        <w:tab/>
+        <w:t>// modulo registr pro 20 ms TOF</w:t>
+      </w:r>
+    </w:p>
+    <w:p>
+      <w:pPr>
+        <w:pStyle w:val="Code"/>
+      </w:pPr>
+      <w:r>
+        <w:t xml:space="preserve">  counter = 0;</w:t>
+      </w:r>
+    </w:p>
+    <w:p>
+      <w:pPr>
+        <w:pStyle w:val="Code"/>
+      </w:pPr>
+      <w:r>
+        <w:t xml:space="preserve">  status = 0;    </w:t>
+      </w:r>
+    </w:p>
+    <w:p>
+      <w:pPr>
+        <w:pStyle w:val="Code"/>
+      </w:pPr>
+      <w:r>
+        <w:t xml:space="preserve">  EnableInterrupts; /* enable interrupts */</w:t>
+      </w:r>
+    </w:p>
+    <w:p>
+      <w:pPr>
+        <w:pStyle w:val="Code"/>
+      </w:pPr>
+      <w:r>
+        <w:t xml:space="preserve"> </w:t>
+      </w:r>
+    </w:p>
+    <w:p>
+      <w:pPr>
+        <w:pStyle w:val="Code"/>
+      </w:pPr>
+      <w:r>
+        <w:t xml:space="preserve">  /* Inicializace UCP aplikace (ta vola init regulatoru apod.) */</w:t>
+      </w:r>
+    </w:p>
+    <w:p>
+      <w:pPr>
+        <w:pStyle w:val="Code"/>
+      </w:pPr>
+      <w:r>
+        <w:t xml:space="preserve">  ucp_app_init();</w:t>
+      </w:r>
+    </w:p>
+    <w:p>
+      <w:pPr>
+        <w:pStyle w:val="Code"/>
+      </w:pPr>
+      <w:r>
+        <w:t xml:space="preserve">  </w:t>
+      </w:r>
+    </w:p>
+    <w:p>
+      <w:pPr>
+        <w:pStyle w:val="Code"/>
+      </w:pPr>
+      <w:r>
+        <w:t xml:space="preserve">  for(;;) {  </w:t>
+      </w:r>
+    </w:p>
+    <w:p>
+      <w:pPr>
+        <w:pStyle w:val="Code"/>
+      </w:pPr>
+      <w:r>
+        <w:t xml:space="preserve">  </w:t>
+      </w:r>
+    </w:p>
+    <w:p>
+      <w:pPr>
+        <w:pStyle w:val="Code"/>
+      </w:pPr>
+      <w:r>
+        <w:t xml:space="preserve">    // Obsluha preruseni nam pomoci "status" signalizuje, ze uplynula doba</w:t>
+      </w:r>
+    </w:p>
+    <w:p>
+      <w:pPr>
+        <w:pStyle w:val="Code"/>
+      </w:pPr>
+      <w:r>
+        <w:t xml:space="preserve">    // pro volani on_sample()</w:t>
+      </w:r>
+    </w:p>
+    <w:p>
+      <w:pPr>
+        <w:pStyle w:val="Code"/>
+      </w:pPr>
+      <w:r>
+        <w:t xml:space="preserve">    if ( status == 1 )</w:t>
+      </w:r>
+    </w:p>
+    <w:p>
+      <w:pPr>
+        <w:pStyle w:val="Code"/>
+      </w:pPr>
+      <w:r>
+        <w:t xml:space="preserve">    { </w:t>
+      </w:r>
+    </w:p>
+    <w:p>
+      <w:pPr>
+        <w:pStyle w:val="Code"/>
+      </w:pPr>
+      <w:r>
+        <w:t xml:space="preserve">        status = 0;       </w:t>
+      </w:r>
+    </w:p>
+    <w:p>
+      <w:pPr>
+        <w:pStyle w:val="Code"/>
+      </w:pPr>
+      <w:r>
+        <w:t xml:space="preserve">        ucp_app_on_sample();       </w:t>
+      </w:r>
+    </w:p>
+    <w:p>
+      <w:pPr>
+        <w:pStyle w:val="Code"/>
+      </w:pPr>
+      <w:r>
+        <w:t xml:space="preserve">    }</w:t>
+      </w:r>
+    </w:p>
+    <w:p>
+      <w:pPr>
+        <w:pStyle w:val="Code"/>
+      </w:pPr>
+      <w:r>
+        <w:t xml:space="preserve">    __RESET_WATCHDOG(); /* feeds the dog */</w:t>
+      </w:r>
+    </w:p>
+    <w:p>
+      <w:pPr>
+        <w:pStyle w:val="Code"/>
+      </w:pPr>
+      <w:r>
+        <w:t xml:space="preserve">  } /* loop forever */</w:t>
+      </w:r>
+    </w:p>
+    <w:p>
+      <w:pPr>
+        <w:pStyle w:val="Code"/>
+      </w:pPr>
+      <w:r>
+        <w:t xml:space="preserve">  /* please make sure that you never leave main */</w:t>
+      </w:r>
+    </w:p>
+    <w:p>
+      <w:pPr>
+        <w:pStyle w:val="Code"/>
+      </w:pPr>
+      <w:r>
+        <w:t>}</w:t>
+      </w:r>
+    </w:p>
+    <w:p>
+      <w:pPr>
+        <w:pStyle w:val="Code"/>
+      </w:pPr>
+    </w:p>
+    <w:p>
+      <w:pPr>
+        <w:pStyle w:val="Code"/>
+      </w:pPr>
+      <w:r>
+        <w:t>/* Obsluha preruseni od casovace 1 */</w:t>
+      </w:r>
+    </w:p>
+    <w:p>
+      <w:pPr>
+        <w:pStyle w:val="Code"/>
+      </w:pPr>
+      <w:r>
+        <w:t xml:space="preserve">interrupt void timer_int(void)  </w:t>
+      </w:r>
+    </w:p>
+    <w:p>
+      <w:pPr>
+        <w:pStyle w:val="Code"/>
+      </w:pPr>
+      <w:r>
+        <w:t>{</w:t>
+      </w:r>
+    </w:p>
+    <w:p>
+      <w:pPr>
+        <w:pStyle w:val="Code"/>
+      </w:pPr>
+      <w:r>
+        <w:t xml:space="preserve">    TPM1SC &amp;= 0x7F;  </w:t>
+      </w:r>
+      <w:r>
+        <w:tab/>
+        <w:t xml:space="preserve">// nuluj priznak preruseni </w:t>
+      </w:r>
+    </w:p>
+    <w:p>
+      <w:pPr>
+        <w:pStyle w:val="Code"/>
+      </w:pPr>
+      <w:r>
+        <w:lastRenderedPageBreak/>
+        <w:t xml:space="preserve">    counter++;</w:t>
+      </w:r>
+    </w:p>
+    <w:p>
+      <w:pPr>
+        <w:pStyle w:val="Code"/>
+      </w:pPr>
+      <w:r>
+        <w:t xml:space="preserve">    </w:t>
+      </w:r>
+    </w:p>
+    <w:p>
+      <w:pPr>
+        <w:pStyle w:val="Code"/>
+      </w:pPr>
+      <w:r>
+        <w:t xml:space="preserve">    ucp_pwm_tick();</w:t>
+      </w:r>
+    </w:p>
+    <w:p>
+      <w:pPr>
+        <w:pStyle w:val="Code"/>
+      </w:pPr>
+      <w:r>
+        <w:t xml:space="preserve">    </w:t>
+      </w:r>
+    </w:p>
+    <w:p>
+      <w:pPr>
+        <w:pStyle w:val="Code"/>
+      </w:pPr>
+      <w:r>
+        <w:t xml:space="preserve">    if ( counter == TICKS_IN_TV )</w:t>
+      </w:r>
+    </w:p>
+    <w:p>
+      <w:pPr>
+        <w:pStyle w:val="Code"/>
+      </w:pPr>
+      <w:r>
+        <w:t xml:space="preserve">    {</w:t>
+      </w:r>
+    </w:p>
+    <w:p>
+      <w:pPr>
+        <w:pStyle w:val="Code"/>
+      </w:pPr>
+      <w:r>
+        <w:t xml:space="preserve">        counter = 0;</w:t>
+      </w:r>
+    </w:p>
+    <w:p>
+      <w:pPr>
+        <w:pStyle w:val="Code"/>
+      </w:pPr>
+      <w:r>
+        <w:t xml:space="preserve">        /* Poznamka: neni vhodne zde volat on_sample() primo, protoze funkce muze trvat</w:t>
+      </w:r>
+    </w:p>
+    <w:p>
+      <w:pPr>
+        <w:pStyle w:val="Code"/>
+      </w:pPr>
+      <w:r>
+        <w:t xml:space="preserve">        dlouho (vypocty s float) a zpusobovala by vypadek casovani PWM; proto jen nastavime </w:t>
+      </w:r>
+    </w:p>
+    <w:p>
+      <w:pPr>
+        <w:pStyle w:val="Code"/>
+      </w:pPr>
+      <w:r>
+        <w:t xml:space="preserve">        priznak a volani se provede z hlavni smycky */</w:t>
+      </w:r>
+    </w:p>
+    <w:p>
+      <w:pPr>
+        <w:pStyle w:val="Code"/>
+      </w:pPr>
+      <w:r>
+        <w:t xml:space="preserve">         //ucp_app_on_sample();  /* NEVHODNE! */</w:t>
+      </w:r>
+    </w:p>
+    <w:p>
+      <w:pPr>
+        <w:pStyle w:val="Code"/>
+      </w:pPr>
+      <w:r>
+        <w:t xml:space="preserve">        </w:t>
+      </w:r>
+    </w:p>
+    <w:p>
+      <w:pPr>
+        <w:pStyle w:val="Code"/>
+      </w:pPr>
+      <w:r>
+        <w:t xml:space="preserve">        status = 1;       </w:t>
+      </w:r>
+    </w:p>
+    <w:p>
+      <w:pPr>
+        <w:pStyle w:val="Code"/>
+      </w:pPr>
+      <w:r>
+        <w:t xml:space="preserve">    }</w:t>
+      </w:r>
+    </w:p>
+    <w:p>
+      <w:pPr>
+        <w:pStyle w:val="Code"/>
+      </w:pPr>
+      <w:r>
+        <w:t>}</w:t>
+      </w:r>
+    </w:p>
+    <w:p/>
+    <w:p>
+      <w:pPr>
+        <w:pStyle w:val="Nadpis2"/>
+      </w:pPr>
+      <w:r>
+        <w:t>Postup vytvoření projektu pro Kinetis KL25Z128 (Freedom platform, FRDM-KL25Z)</w:t>
+      </w:r>
+    </w:p>
+    <w:p>
+      <w:pPr>
+        <w:pStyle w:val="Odstavecseseznamem"/>
+        <w:numPr>
+          <w:ilvl w:val="0"/>
+          <w:numId w:val="2"/>
+        </w:numPr>
+      </w:pPr>
+      <w:r>
+        <w:t>V CodeWarrior 10.5 vytvořit nový projekt. Typ MCU je Kinetis L Series &gt; KL2x family &gt; KL25Z Family (48 MHZ) &gt; MKL25Z128.</w:t>
+      </w:r>
+    </w:p>
+    <w:p>
+      <w:pPr>
+        <w:pStyle w:val="Odstavecseseznamem"/>
+        <w:numPr>
+          <w:ilvl w:val="0"/>
+          <w:numId w:val="2"/>
+        </w:numPr>
+      </w:pPr>
+      <w:r>
+        <w:t>V nastavení Connections zvolit OpenSDA</w:t>
+      </w:r>
+    </w:p>
+    <w:p>
+      <w:pPr>
+        <w:pStyle w:val="Odstavecseseznamem"/>
+        <w:numPr>
+          <w:ilvl w:val="0"/>
+          <w:numId w:val="2"/>
+        </w:numPr>
+      </w:pPr>
+      <w:r>
+        <w:t>V dalším kroku pro I/O support zvolit No I/O</w:t>
+      </w:r>
+    </w:p>
+    <w:p>
+      <w:pPr>
+        <w:pStyle w:val="Odstavecseseznamem"/>
+        <w:numPr>
+          <w:ilvl w:val="0"/>
+          <w:numId w:val="2"/>
+        </w:numPr>
+      </w:pPr>
+      <w:r>
+        <w:t>V nastavení projektu: Properties &gt; C/C++ Build &gt; Settings &gt; Librarian nastavit pro Model místo ewl_noio „ewl“. A pro Printf formats nastavit místo „int“ „int_FP“. Abychom mohli používat sprintf i s reálnými čísly.</w:t>
+      </w:r>
+    </w:p>
+    <w:p>
+      <w:pPr>
+        <w:pStyle w:val="Odstavecseseznamem"/>
+        <w:numPr>
+          <w:ilvl w:val="0"/>
+          <w:numId w:val="2"/>
+        </w:numPr>
+      </w:pPr>
+      <w:r>
+        <w:t>Do Directories pro GCC C Compiler přidat cesty:</w:t>
+      </w:r>
+    </w:p>
+    <w:p>
+      <w:pPr>
+        <w:pStyle w:val="Odstavecseseznamem"/>
+        <w:spacing w:after="0"/>
+      </w:pPr>
+      <w:r>
+        <w:t>[UCP_root]\support</w:t>
+      </w:r>
+    </w:p>
+    <w:p>
+      <w:pPr>
+        <w:pStyle w:val="Odstavecseseznamem"/>
+        <w:spacing w:after="0"/>
+      </w:pPr>
+      <w:r>
+        <w:t>[UCP_root]\</w:t>
+      </w:r>
+      <w:r>
+        <w:t>source</w:t>
+      </w:r>
+    </w:p>
+    <w:p>
+      <w:pPr>
+        <w:pStyle w:val="Odstavecseseznamem"/>
+        <w:numPr>
+          <w:ilvl w:val="0"/>
+          <w:numId w:val="2"/>
+        </w:numPr>
+        <w:spacing w:after="0"/>
+      </w:pPr>
+      <w:r>
+        <w:t>Do projektu vložit soubory ucp_app.h a .c a ucp_hal.h a .c</w:t>
+      </w:r>
+      <w:r>
+        <w:t xml:space="preserve"> z </w:t>
+      </w:r>
+      <w:r>
+        <w:t>[UCP_root]\</w:t>
+      </w:r>
+      <w:r>
+        <w:t>template</w:t>
+      </w:r>
+      <w:r>
+        <w:rPr>
+          <w:b/>
+        </w:rPr>
+        <w:t>. Vložit zkopírováním!</w:t>
+      </w:r>
+      <w:r>
+        <w:t xml:space="preserve"> Tj. vytvořit si vlastní kopie těchto souborů. </w:t>
+      </w:r>
+      <w:r>
+        <w:t>Tyto budeme editovat.</w:t>
+      </w:r>
+    </w:p>
+    <w:p>
+      <w:pPr>
+        <w:pStyle w:val="Odstavecseseznamem"/>
+        <w:numPr>
+          <w:ilvl w:val="0"/>
+          <w:numId w:val="2"/>
+        </w:numPr>
+        <w:spacing w:after="0"/>
+      </w:pPr>
+      <w:r>
+        <w:t xml:space="preserve">Do projektu vložit odkazy na soubory </w:t>
+      </w:r>
+      <w:r>
+        <w:t xml:space="preserve">ucp_onoff.h a .c z </w:t>
+      </w:r>
+      <w:r>
+        <w:t>[UCP_root]\</w:t>
+      </w:r>
+      <w:r>
+        <w:t>source. Tyto vložit jako odkazy (link). Toto jsou knihovní soubory, které nebudeme editovat.</w:t>
+      </w:r>
+    </w:p>
+    <w:p>
+      <w:pPr>
+        <w:pStyle w:val="Odstavecseseznamem"/>
+        <w:numPr>
+          <w:ilvl w:val="0"/>
+          <w:numId w:val="2"/>
+        </w:numPr>
+        <w:spacing w:after="0"/>
+      </w:pPr>
+      <w:r>
+        <w:t xml:space="preserve">Přidat další potřebné soubory (ovladače) </w:t>
+      </w:r>
+      <w:r>
+        <w:t xml:space="preserve">z </w:t>
+      </w:r>
+      <w:r>
+        <w:t>[UCP_root]\support</w:t>
+      </w:r>
+      <w:r>
+        <w:t>\kinetis</w:t>
+      </w:r>
+      <w:r>
+        <w:t>. Např. uart, smt160_kl25, top_kl25.</w:t>
       </w:r>
       <w:bookmarkStart w:id="0" w:name="_GoBack"/>
       <w:bookmarkEnd w:id="0"/>
     </w:p>
     <w:p>
-      <w:r>
-        <w:t>V případě, že pro realizaci akčního zásahu je použito PWM, nabízí knihovna podporu pro jednoduché softwarové PWM</w:t>
-      </w:r>
-      <w:r>
-        <w:t xml:space="preserve">. Uživatelská aplikace v tom případě musí zajistit volání funkce </w:t>
-      </w:r>
-      <w:r>
-        <w:t>ucp_pwm_tick</w:t>
-      </w:r>
-      <w:r>
-        <w:t xml:space="preserve">() a to s takovou periodou, aby 100 volání </w:t>
-      </w:r>
-      <w:r>
-        <w:t>ucp_pwm_tick</w:t>
-      </w:r>
-      <w:r>
-        <w:t xml:space="preserve">() odpovídalo periodě PWM. Např. pokud požadujeme periodu PWM 1 s, pak je nutno volat </w:t>
-      </w:r>
-      <w:r>
-        <w:t>ucp_pwm_tick</w:t>
-      </w:r>
-      <w:r>
-        <w:t>() každých 10 ms.</w:t>
-      </w:r>
-    </w:p>
-    <w:p/>
-    <w:p>
-      <w:pPr>
-        <w:pStyle w:val="Nadpis2"/>
-      </w:pPr>
-      <w:r>
-        <w:lastRenderedPageBreak/>
-        <w:t>Příklad</w:t>
-      </w:r>
-    </w:p>
-    <w:p>
-      <w:r>
-        <w:t xml:space="preserve">Příklad funkce main s pravidelným volání ucp_app_on_sample() a také </w:t>
-      </w:r>
-      <w:r>
-        <w:t>ucp_pwm_tick</w:t>
-      </w:r>
-      <w:r>
-        <w:t>():</w:t>
-      </w:r>
-    </w:p>
-    <w:p>
-      <w:pPr>
-        <w:pStyle w:val="Code"/>
-      </w:pPr>
-      <w:r>
-        <w:t>#include &lt;hidef.h&gt; /* for EnableInterrupts macro */</w:t>
-      </w:r>
-    </w:p>
-    <w:p>
-      <w:pPr>
-        <w:pStyle w:val="Code"/>
-      </w:pPr>
-      <w:r>
-        <w:t>#include "derivative.h" /* include peripheral declarations */</w:t>
-      </w:r>
-    </w:p>
-    <w:p>
-      <w:pPr>
-        <w:pStyle w:val="Code"/>
-      </w:pPr>
-      <w:r>
-        <w:t>#include "ucp_app.h"</w:t>
-      </w:r>
-    </w:p>
-    <w:p>
-      <w:r>
-        <w:t>#include "ucp_swpwm.h"</w:t>
-      </w:r>
-    </w:p>
-    <w:p>
-      <w:pPr>
-        <w:pStyle w:val="Code"/>
-      </w:pPr>
-      <w:r>
-        <w:t>interrupt void timer_int(void);    // prototyp funkce pro obslouzeni preruseni</w:t>
-      </w:r>
-    </w:p>
-    <w:p>
-      <w:pPr>
-        <w:pStyle w:val="Code"/>
-      </w:pPr>
-      <w:r>
-        <w:t>// definujeme globalni promennou jako ukazatel na funkci a to na dane misto pameti</w:t>
-      </w:r>
-    </w:p>
-    <w:p>
-      <w:pPr>
-        <w:pStyle w:val="Code"/>
-      </w:pPr>
-      <w:r>
-        <w:t>// (na adresuvektoru preruseni) a do teto promenne nastavime adresu nasi funkce timer_int</w:t>
-      </w:r>
-    </w:p>
-    <w:p>
-      <w:pPr>
-        <w:pStyle w:val="Code"/>
-      </w:pPr>
-      <w:r>
-        <w:t>void (*const obsluha)(void) @0xFFEE = timer_int;</w:t>
-      </w:r>
-    </w:p>
-    <w:p>
-      <w:pPr>
-        <w:pStyle w:val="Code"/>
-      </w:pPr>
-    </w:p>
-    <w:p>
-      <w:pPr>
-        <w:pStyle w:val="Code"/>
-      </w:pPr>
-      <w:r>
-        <w:t>/* Kolik volani obsluhy preruseni casovace odpovida 1 periode vzorkovani.</w:t>
-      </w:r>
-    </w:p>
-    <w:p>
-      <w:pPr>
-        <w:pStyle w:val="Code"/>
-      </w:pPr>
-      <w:r>
-        <w:t>Zde perioda TOF je 20 ms, perioda vzorkovani je 2 s */</w:t>
-      </w:r>
-    </w:p>
-    <w:p>
-      <w:pPr>
-        <w:pStyle w:val="Code"/>
-      </w:pPr>
-      <w:r>
-        <w:t>#define     TICKS_IN_TV     (100)</w:t>
-      </w:r>
-    </w:p>
-    <w:p>
-      <w:pPr>
-        <w:pStyle w:val="Code"/>
-      </w:pPr>
-    </w:p>
-    <w:p>
-      <w:pPr>
-        <w:pStyle w:val="Code"/>
-      </w:pPr>
-      <w:r>
-        <w:t>uint8_t counter;</w:t>
-      </w:r>
-    </w:p>
-    <w:p>
-      <w:pPr>
-        <w:pStyle w:val="Code"/>
-      </w:pPr>
-      <w:r>
-        <w:t>volatile uint8_t status;</w:t>
-      </w:r>
-    </w:p>
-    <w:p>
-      <w:pPr>
-        <w:pStyle w:val="Code"/>
-      </w:pPr>
-    </w:p>
-    <w:p>
-      <w:pPr>
-        <w:pStyle w:val="Code"/>
-      </w:pPr>
-      <w:r>
-        <w:t>void main(void) {</w:t>
-      </w:r>
-    </w:p>
-    <w:p>
-      <w:pPr>
-        <w:pStyle w:val="Code"/>
-      </w:pPr>
-      <w:r>
-        <w:t xml:space="preserve">  </w:t>
-      </w:r>
-    </w:p>
-    <w:p>
-      <w:pPr>
-        <w:pStyle w:val="Code"/>
-      </w:pPr>
-      <w:r>
-        <w:t xml:space="preserve">  // Nastavit casovac pro generovani preruseni kazdych 20 ms</w:t>
-      </w:r>
-    </w:p>
-    <w:p>
-      <w:pPr>
-        <w:pStyle w:val="Code"/>
-      </w:pPr>
-      <w:r>
-        <w:t xml:space="preserve">  // Pri kazdem preruseni zavolame ucp_pwm_tick(). (perioda PWM = 2 s)</w:t>
-      </w:r>
-    </w:p>
-    <w:p>
-      <w:pPr>
-        <w:pStyle w:val="Code"/>
-      </w:pPr>
-      <w:r>
-        <w:t xml:space="preserve">  // Z obsluhy preruseni take budeme volat ucp_app_on_sample() (perioda vzorkovani).</w:t>
-      </w:r>
-    </w:p>
-    <w:p>
-      <w:pPr>
-        <w:pStyle w:val="Code"/>
-      </w:pPr>
-      <w:r>
-        <w:t xml:space="preserve">  TPM1SC = 0x4F;        </w:t>
-      </w:r>
-      <w:r>
-        <w:tab/>
-        <w:t xml:space="preserve">// source fbus (20 MHz), delicka 128  </w:t>
-      </w:r>
-    </w:p>
-    <w:p>
-      <w:pPr>
-        <w:pStyle w:val="Code"/>
-      </w:pPr>
-      <w:r>
-        <w:t xml:space="preserve">  TPM1MOD = 3125;  </w:t>
-      </w:r>
-      <w:r>
-        <w:tab/>
-      </w:r>
-      <w:r>
-        <w:tab/>
-        <w:t>// modulo registr pro 20 ms TOF</w:t>
-      </w:r>
-    </w:p>
-    <w:p>
-      <w:pPr>
-        <w:pStyle w:val="Code"/>
-      </w:pPr>
-      <w:r>
-        <w:t xml:space="preserve">  counter = 0;</w:t>
-      </w:r>
-    </w:p>
-    <w:p>
-      <w:pPr>
-        <w:pStyle w:val="Code"/>
-      </w:pPr>
-      <w:r>
-        <w:t xml:space="preserve">  status = 0;    </w:t>
-      </w:r>
-    </w:p>
-    <w:p>
-      <w:pPr>
-        <w:pStyle w:val="Code"/>
-      </w:pPr>
-      <w:r>
-        <w:t xml:space="preserve">  EnableInterrupts; /* enable interrupts */</w:t>
-      </w:r>
-    </w:p>
-    <w:p>
-      <w:pPr>
-        <w:pStyle w:val="Code"/>
-      </w:pPr>
-      <w:r>
-        <w:t xml:space="preserve"> </w:t>
-      </w:r>
-    </w:p>
-    <w:p>
-      <w:pPr>
-        <w:pStyle w:val="Code"/>
-      </w:pPr>
-      <w:r>
-        <w:t xml:space="preserve">  /* Inicializace UCP aplikace (ta vola init regulatoru apod.) */</w:t>
-      </w:r>
-    </w:p>
-    <w:p>
-      <w:pPr>
-        <w:pStyle w:val="Code"/>
-      </w:pPr>
-      <w:r>
-        <w:t xml:space="preserve">  ucp_app_init();</w:t>
-      </w:r>
-    </w:p>
-    <w:p>
-      <w:pPr>
-        <w:pStyle w:val="Code"/>
-      </w:pPr>
-      <w:r>
-        <w:t xml:space="preserve">  </w:t>
-      </w:r>
-    </w:p>
-    <w:p>
-      <w:pPr>
-        <w:pStyle w:val="Code"/>
-      </w:pPr>
-      <w:r>
-        <w:t xml:space="preserve">  for(;;) {  </w:t>
-      </w:r>
-    </w:p>
-    <w:p>
-      <w:pPr>
-        <w:pStyle w:val="Code"/>
-      </w:pPr>
-      <w:r>
-        <w:t xml:space="preserve">  </w:t>
-      </w:r>
-    </w:p>
-    <w:p>
-      <w:pPr>
-        <w:pStyle w:val="Code"/>
-      </w:pPr>
-      <w:r>
-        <w:t xml:space="preserve">    // Obsluha preruseni nam pomoci "status" signalizuje, ze uplynula doba</w:t>
-      </w:r>
-    </w:p>
-    <w:p>
-      <w:pPr>
-        <w:pStyle w:val="Code"/>
-      </w:pPr>
-      <w:r>
-        <w:t xml:space="preserve">    // pro volani on_sample()</w:t>
-      </w:r>
-    </w:p>
-    <w:p>
-      <w:pPr>
-        <w:pStyle w:val="Code"/>
-      </w:pPr>
-      <w:r>
-        <w:t xml:space="preserve">    if ( status == 1 )</w:t>
-      </w:r>
-    </w:p>
-    <w:p>
-      <w:pPr>
-        <w:pStyle w:val="Code"/>
-      </w:pPr>
-      <w:r>
-        <w:t xml:space="preserve">    { </w:t>
-      </w:r>
-    </w:p>
-    <w:p>
-      <w:pPr>
-        <w:pStyle w:val="Code"/>
-      </w:pPr>
-      <w:r>
-        <w:t xml:space="preserve">        status = 0;       </w:t>
-      </w:r>
-    </w:p>
-    <w:p>
-      <w:pPr>
-        <w:pStyle w:val="Code"/>
-      </w:pPr>
-      <w:r>
-        <w:t xml:space="preserve">        ucp_app_on_sample();       </w:t>
-      </w:r>
-    </w:p>
-    <w:p>
-      <w:pPr>
-        <w:pStyle w:val="Code"/>
-      </w:pPr>
-      <w:r>
-        <w:t xml:space="preserve">    }</w:t>
-      </w:r>
-    </w:p>
-    <w:p>
-      <w:pPr>
-        <w:pStyle w:val="Code"/>
-      </w:pPr>
-      <w:r>
-        <w:t xml:space="preserve">    __RESET_WATCHDOG(); /* feeds the dog */</w:t>
-      </w:r>
-    </w:p>
-    <w:p>
-      <w:pPr>
-        <w:pStyle w:val="Code"/>
-      </w:pPr>
-      <w:r>
-        <w:t xml:space="preserve">  } /* loop forever */</w:t>
-      </w:r>
-    </w:p>
-    <w:p>
-      <w:pPr>
-        <w:pStyle w:val="Code"/>
-      </w:pPr>
-      <w:r>
-        <w:t xml:space="preserve">  /* please make sure that you never leave main */</w:t>
-      </w:r>
-    </w:p>
-    <w:p>
-      <w:pPr>
-        <w:pStyle w:val="Code"/>
-      </w:pPr>
-      <w:r>
-        <w:t>}</w:t>
-      </w:r>
-    </w:p>
-    <w:p>
-      <w:pPr>
-        <w:pStyle w:val="Code"/>
-      </w:pPr>
-    </w:p>
-    <w:p>
-      <w:pPr>
-        <w:pStyle w:val="Code"/>
-      </w:pPr>
-      <w:r>
-        <w:t>/* Obsluha preruseni od casovace 1 */</w:t>
-      </w:r>
-    </w:p>
-    <w:p>
-      <w:pPr>
-        <w:pStyle w:val="Code"/>
-      </w:pPr>
-      <w:r>
-        <w:t xml:space="preserve">interrupt void timer_int(void)  </w:t>
-      </w:r>
-    </w:p>
-    <w:p>
-      <w:pPr>
-        <w:pStyle w:val="Code"/>
-      </w:pPr>
-      <w:r>
-        <w:t>{</w:t>
-      </w:r>
-    </w:p>
-    <w:p>
-      <w:pPr>
-        <w:pStyle w:val="Code"/>
-      </w:pPr>
-      <w:r>
-        <w:t xml:space="preserve">    TPM1SC &amp;= 0x7F;  </w:t>
-      </w:r>
-      <w:r>
-        <w:tab/>
-        <w:t xml:space="preserve">// nuluj priznak preruseni </w:t>
-      </w:r>
-    </w:p>
-    <w:p>
-      <w:pPr>
-        <w:pStyle w:val="Code"/>
-      </w:pPr>
-      <w:r>
-        <w:lastRenderedPageBreak/>
-        <w:t xml:space="preserve">    counter++;</w:t>
-      </w:r>
-    </w:p>
-    <w:p>
-      <w:pPr>
-        <w:pStyle w:val="Code"/>
-      </w:pPr>
-      <w:r>
-        <w:t xml:space="preserve">    </w:t>
-      </w:r>
-    </w:p>
-    <w:p>
-      <w:pPr>
-        <w:pStyle w:val="Code"/>
-      </w:pPr>
-      <w:r>
-        <w:t xml:space="preserve">    ucp_pwm_tick();</w:t>
-      </w:r>
-    </w:p>
-    <w:p>
-      <w:pPr>
-        <w:pStyle w:val="Code"/>
-      </w:pPr>
-      <w:r>
-        <w:t xml:space="preserve">    </w:t>
-      </w:r>
-    </w:p>
-    <w:p>
-      <w:pPr>
-        <w:pStyle w:val="Code"/>
-      </w:pPr>
-      <w:r>
-        <w:t xml:space="preserve">    if ( counter == TICKS_IN_TV )</w:t>
-      </w:r>
-    </w:p>
-    <w:p>
-      <w:pPr>
-        <w:pStyle w:val="Code"/>
-      </w:pPr>
-      <w:r>
-        <w:t xml:space="preserve">    {</w:t>
-      </w:r>
-    </w:p>
-    <w:p>
-      <w:pPr>
-        <w:pStyle w:val="Code"/>
-      </w:pPr>
-      <w:r>
-        <w:t xml:space="preserve">        counter = 0;</w:t>
-      </w:r>
-    </w:p>
-    <w:p>
-      <w:pPr>
-        <w:pStyle w:val="Code"/>
-      </w:pPr>
-      <w:r>
-        <w:t xml:space="preserve">        /* Poznamka: neni vhodne zde volat on_sample() primo, protoze funkce muze trvat</w:t>
-      </w:r>
-    </w:p>
-    <w:p>
-      <w:pPr>
-        <w:pStyle w:val="Code"/>
-      </w:pPr>
-      <w:r>
-        <w:t xml:space="preserve">        dlouho (vypocty s float) a zpusobovala by vypadek casovani PWM; proto jen nastavime </w:t>
-      </w:r>
-    </w:p>
-    <w:p>
-      <w:pPr>
-        <w:pStyle w:val="Code"/>
-      </w:pPr>
-      <w:r>
-        <w:t xml:space="preserve">        priznak a volani se provede z hlavni smycky */</w:t>
-      </w:r>
-    </w:p>
-    <w:p>
-      <w:pPr>
-        <w:pStyle w:val="Code"/>
-      </w:pPr>
-      <w:r>
-        <w:t xml:space="preserve">         //ucp_app_on_sample();  /* NEVHODNE! */</w:t>
-      </w:r>
-    </w:p>
-    <w:p>
-      <w:pPr>
-        <w:pStyle w:val="Code"/>
-      </w:pPr>
-      <w:r>
-        <w:t xml:space="preserve">        </w:t>
-      </w:r>
-    </w:p>
-    <w:p>
-      <w:pPr>
-        <w:pStyle w:val="Code"/>
-      </w:pPr>
-      <w:r>
-        <w:t xml:space="preserve">        status = 1;       </w:t>
-      </w:r>
-    </w:p>
-    <w:p>
-      <w:pPr>
-        <w:pStyle w:val="Code"/>
-      </w:pPr>
-      <w:r>
-        <w:t xml:space="preserve">    }</w:t>
-      </w:r>
-    </w:p>
-    <w:p>
-      <w:pPr>
-        <w:pStyle w:val="Code"/>
-      </w:pPr>
-      <w:r>
-        <w:t>}</w:t>
-      </w:r>
-    </w:p>
-    <w:p/>
-    <w:p/>
+      <w:pPr>
+        <w:pStyle w:val="Odstavecseseznamem"/>
+        <w:numPr>
+          <w:ilvl w:val="0"/>
+          <w:numId w:val="2"/>
+        </w:numPr>
+        <w:spacing w:after="0"/>
+      </w:pPr>
+      <w:r>
+        <w:t>Editovat soubory ucp_app.h a .c a ucp_hal.h a .c podle potřeby.</w:t>
+      </w:r>
+    </w:p>
+    <w:p>
+      <w:pPr>
+        <w:pStyle w:val="Odstavecseseznamem"/>
+        <w:numPr>
+          <w:ilvl w:val="0"/>
+          <w:numId w:val="2"/>
+        </w:numPr>
+      </w:pPr>
+      <w:r>
+        <w:t xml:space="preserve">Do main.c vložit volání </w:t>
+      </w:r>
+      <w:r>
+        <w:rPr>
+          <w:b/>
+        </w:rPr>
+        <w:t>ucp_app_init</w:t>
+      </w:r>
+      <w:r>
+        <w:t xml:space="preserve"> a </w:t>
+      </w:r>
+      <w:r>
+        <w:rPr>
+          <w:b/>
+        </w:rPr>
+        <w:t>ucp_app_on_sample</w:t>
+      </w:r>
+      <w:r>
+        <w:rPr>
+          <w:rFonts w:ascii="Consolas" w:hAnsi="Consolas" w:cs="Consolas"/>
+          <w:color w:val="000000"/>
+          <w:sz w:val="20"/>
+          <w:szCs w:val="20"/>
+        </w:rPr>
+        <w:t>.</w:t>
+      </w:r>
+    </w:p>
     <w:p/>
     <w:p/>
     <w:p/>
@@ -1072,7 +1284,7 @@
           <w:rPr>
             <w:noProof/>
           </w:rPr>
-          <w:t>2</w:t>
+          <w:t>4</w:t>
         </w:r>
         <w:r>
           <w:fldChar w:fldCharType="end"/>
@@ -1228,8 +1440,97 @@
       </w:rPr>
     </w:lvl>
   </w:abstractNum>
+  <w:abstractNum w:abstractNumId="1">
+    <w:nsid w:val="5F906026"/>
+    <w:multiLevelType w:val="hybridMultilevel"/>
+    <w:tmpl w:val="948A0054"/>
+    <w:lvl w:ilvl="0" w:tplc="0405000F">
+      <w:start w:val="1"/>
+      <w:numFmt w:val="decimal"/>
+      <w:lvlText w:val="%1."/>
+      <w:lvlJc w:val="left"/>
+      <w:pPr>
+        <w:ind w:left="720" w:hanging="360"/>
+      </w:pPr>
+    </w:lvl>
+    <w:lvl w:ilvl="1" w:tplc="04050019" w:tentative="1">
+      <w:start w:val="1"/>
+      <w:numFmt w:val="lowerLetter"/>
+      <w:lvlText w:val="%2."/>
+      <w:lvlJc w:val="left"/>
+      <w:pPr>
+        <w:ind w:left="1440" w:hanging="360"/>
+      </w:pPr>
+    </w:lvl>
+    <w:lvl w:ilvl="2" w:tplc="0405001B" w:tentative="1">
+      <w:start w:val="1"/>
+      <w:numFmt w:val="lowerRoman"/>
+      <w:lvlText w:val="%3."/>
+      <w:lvlJc w:val="right"/>
+      <w:pPr>
+        <w:ind w:left="2160" w:hanging="180"/>
+      </w:pPr>
+    </w:lvl>
+    <w:lvl w:ilvl="3" w:tplc="0405000F" w:tentative="1">
+      <w:start w:val="1"/>
+      <w:numFmt w:val="decimal"/>
+      <w:lvlText w:val="%4."/>
+      <w:lvlJc w:val="left"/>
+      <w:pPr>
+        <w:ind w:left="2880" w:hanging="360"/>
+      </w:pPr>
+    </w:lvl>
+    <w:lvl w:ilvl="4" w:tplc="04050019" w:tentative="1">
+      <w:start w:val="1"/>
+      <w:numFmt w:val="lowerLetter"/>
+      <w:lvlText w:val="%5."/>
+      <w:lvlJc w:val="left"/>
+      <w:pPr>
+        <w:ind w:left="3600" w:hanging="360"/>
+      </w:pPr>
+    </w:lvl>
+    <w:lvl w:ilvl="5" w:tplc="0405001B" w:tentative="1">
+      <w:start w:val="1"/>
+      <w:numFmt w:val="lowerRoman"/>
+      <w:lvlText w:val="%6."/>
+      <w:lvlJc w:val="right"/>
+      <w:pPr>
+        <w:ind w:left="4320" w:hanging="180"/>
+      </w:pPr>
+    </w:lvl>
+    <w:lvl w:ilvl="6" w:tplc="0405000F" w:tentative="1">
+      <w:start w:val="1"/>
+      <w:numFmt w:val="decimal"/>
+      <w:lvlText w:val="%7."/>
+      <w:lvlJc w:val="left"/>
+      <w:pPr>
+        <w:ind w:left="5040" w:hanging="360"/>
+      </w:pPr>
+    </w:lvl>
+    <w:lvl w:ilvl="7" w:tplc="04050019" w:tentative="1">
+      <w:start w:val="1"/>
+      <w:numFmt w:val="lowerLetter"/>
+      <w:lvlText w:val="%8."/>
+      <w:lvlJc w:val="left"/>
+      <w:pPr>
+        <w:ind w:left="5760" w:hanging="360"/>
+      </w:pPr>
+    </w:lvl>
+    <w:lvl w:ilvl="8" w:tplc="0405001B" w:tentative="1">
+      <w:start w:val="1"/>
+      <w:numFmt w:val="lowerRoman"/>
+      <w:lvlText w:val="%9."/>
+      <w:lvlJc w:val="right"/>
+      <w:pPr>
+        <w:ind w:left="6480" w:hanging="180"/>
+      </w:pPr>
+    </w:lvl>
+  </w:abstractNum>
   <w:num w:numId="1">
     <w:abstractNumId w:val="0"/>
+  </w:num>
+  <w:num w:numId="2">
+    <w:abstractNumId w:val="1"/>
   </w:num>
 </w:numbering>
 </file>

</xml_diff>